<commit_message>
dodany opis spotkania do dokumentacji
</commit_message>
<xml_diff>
--- a/Dokumentacja.docx
+++ b/Dokumentacja.docx
@@ -3,9 +3,65 @@
 <w:document xmlns:wpc="http://schemas.microsoft.com/office/word/2010/wordprocessingCanvas" xmlns:mc="http://schemas.openxmlformats.org/markup-compatibility/2006" xmlns:o="urn:schemas-microsoft-com:office:office" xmlns:r="http://schemas.openxmlformats.org/officeDocument/2006/relationships" xmlns:m="http://schemas.openxmlformats.org/officeDocument/2006/math" xmlns:v="urn:schemas-microsoft-com:vml" xmlns:wp14="http://schemas.microsoft.com/office/word/2010/wordprocessingDrawing" xmlns:wp="http://schemas.openxmlformats.org/drawingml/2006/wordprocessingDrawing" xmlns:w10="urn:schemas-microsoft-com:office:word" xmlns:w="http://schemas.openxmlformats.org/wordprocessingml/2006/main" xmlns:w14="http://schemas.microsoft.com/office/word/2010/wordml" xmlns:wpg="http://schemas.microsoft.com/office/word/2010/wordprocessingGroup" xmlns:wpi="http://schemas.microsoft.com/office/word/2010/wordprocessingInk" xmlns:wne="http://schemas.microsoft.com/office/word/2006/wordml" xmlns:wps="http://schemas.microsoft.com/office/word/2010/wordprocessingShape" mc:Ignorable="w14 wp14">
   <w:body>
     <w:p>
+      <w:r>
+        <w:t>Spotkanie 18.04.2020r.</w:t>
+      </w:r>
+    </w:p>
+    <w:p>
+      <w:r>
+        <w:t>Na spotkaniu ustaliliśmy plan działania na najbliższe tygodnie pracy. Doszliśmy do porozumienia odnośn</w:t>
+      </w:r>
+      <w:r>
+        <w:t xml:space="preserve">ie terminu regularnych spotkań. </w:t>
+      </w:r>
+      <w:r>
+        <w:t>Głównym tematem był wybór komunikatora do pracy przy naszym projekcie oraz portalu do współdzielenia plików.  Najlepszymi spośród dostępnych okazały si</w:t>
+      </w:r>
+      <w:r>
+        <w:t xml:space="preserve">ę </w:t>
+      </w:r>
+      <w:proofErr w:type="spellStart"/>
+      <w:r>
+        <w:t>Trello</w:t>
+      </w:r>
+      <w:proofErr w:type="spellEnd"/>
+      <w:r>
+        <w:t xml:space="preserve"> oraz </w:t>
+      </w:r>
+      <w:proofErr w:type="spellStart"/>
+      <w:r>
+        <w:t>GitHub</w:t>
+      </w:r>
+      <w:proofErr w:type="spellEnd"/>
+      <w:r>
+        <w:t xml:space="preserve">. Wybraliśmy </w:t>
+      </w:r>
+      <w:proofErr w:type="spellStart"/>
+      <w:r>
+        <w:t>Trello</w:t>
+      </w:r>
+      <w:proofErr w:type="spellEnd"/>
+      <w:r>
+        <w:t xml:space="preserve">, ponieważ posiada przejrzysty interfejs co wspomaga orientowanie się w poszczególnych zadaniach i listach. </w:t>
+      </w:r>
+      <w:proofErr w:type="spellStart"/>
+      <w:r>
+        <w:t>GitHub</w:t>
+      </w:r>
+      <w:proofErr w:type="spellEnd"/>
+      <w:r>
+        <w:t xml:space="preserve"> natomiast </w:t>
+      </w:r>
+      <w:r>
+        <w:t>jest narzędziem, które posiada szeroką gamę zastosowań. Nie tylko jest idealnym rozwiązaniem do szybkiego i bezproblemowego dzielenia się owocami pracy programistycznej ale również innych plików takich jak na przykład właśnie ta dokumentacja. Jedną z wielu jego zalet jest możliwość dodawania komentarzy przy każdym aktualizowaniu plików. Wprowadza to ład w projekcie informując</w:t>
+      </w:r>
+      <w:r>
+        <w:t xml:space="preserve"> innych użytkowników o potencjalnych zmianach. Co więcej dodając takowe zmiany nie musimy przenosić nigdzie plików jedynie przesłać je za pomocą prostych komend.</w:t>
+      </w:r>
       <w:bookmarkStart w:id="0" w:name="_GoBack"/>
       <w:bookmarkEnd w:id="0"/>
     </w:p>
+    <w:p/>
     <w:sectPr>
       <w:pgSz w:w="11906" w:h="16838"/>
       <w:pgMar w:top="1417" w:right="1417" w:bottom="1417" w:left="1417" w:header="708" w:footer="708" w:gutter="0"/>

</xml_diff>